<commit_message>
Created concept test code
</commit_message>
<xml_diff>
--- a/Python for Engineers - Project 1 Outline.docx
+++ b/Python for Engineers - Project 1 Outline.docx
@@ -4,15 +4,29 @@
   <w:body>
     <w:p>
       <w:pPr>
-        <w:rPr>
-          <w:lang w:val="en-US"/>
-        </w:rPr>
-      </w:pPr>
-      <w:r>
-        <w:rPr>
-          <w:lang w:val="en-US"/>
-        </w:rPr>
-        <w:t>Purpose: This program should be able to search through a directory and update specific</w:t>
+        <w:pStyle w:val="Heading1"/>
+        <w:rPr>
+          <w:lang w:val="en-US"/>
+        </w:rPr>
+      </w:pPr>
+      <w:r>
+        <w:rPr>
+          <w:lang w:val="en-US"/>
+        </w:rPr>
+        <w:t>Purpose:</w:t>
+      </w:r>
+    </w:p>
+    <w:p>
+      <w:pPr>
+        <w:rPr>
+          <w:lang w:val="en-US"/>
+        </w:rPr>
+      </w:pPr>
+      <w:r>
+        <w:rPr>
+          <w:lang w:val="en-US"/>
+        </w:rPr>
+        <w:t xml:space="preserve"> This program should be able to search through a directory and update specific</w:t>
       </w:r>
       <w:r>
         <w:rPr>
@@ -20,14 +34,12 @@
         </w:rPr>
         <w:t xml:space="preserve"> (or all) .</w:t>
       </w:r>
-      <w:proofErr w:type="spellStart"/>
-      <w:r>
-        <w:rPr>
-          <w:lang w:val="en-US"/>
-        </w:rPr>
-        <w:t>taf</w:t>
-      </w:r>
-      <w:proofErr w:type="spellEnd"/>
+      <w:r>
+        <w:rPr>
+          <w:lang w:val="en-US"/>
+        </w:rPr>
+        <w:t>TAF</w:t>
+      </w:r>
       <w:r>
         <w:rPr>
           <w:lang w:val="en-US"/>
@@ -99,6 +111,481 @@
           <w:lang w:val="en-US"/>
         </w:rPr>
         <w:t>specific geo file and location and update the path to point to the file with a new revision.</w:t>
+      </w:r>
+    </w:p>
+    <w:p>
+      <w:pPr>
+        <w:rPr>
+          <w:lang w:val="en-US"/>
+        </w:rPr>
+      </w:pPr>
+    </w:p>
+    <w:p>
+      <w:pPr>
+        <w:pStyle w:val="Heading1"/>
+        <w:rPr>
+          <w:lang w:val="en-US"/>
+        </w:rPr>
+      </w:pPr>
+      <w:r>
+        <w:rPr>
+          <w:lang w:val="en-US"/>
+        </w:rPr>
+        <w:t>Features:</w:t>
+      </w:r>
+    </w:p>
+    <w:p>
+      <w:pPr>
+        <w:pStyle w:val="ListParagraph"/>
+        <w:numPr>
+          <w:ilvl w:val="0"/>
+          <w:numId w:val="1"/>
+        </w:numPr>
+        <w:rPr>
+          <w:lang w:val="en-US"/>
+        </w:rPr>
+      </w:pPr>
+      <w:r>
+        <w:rPr>
+          <w:lang w:val="en-US"/>
+        </w:rPr>
+        <w:t xml:space="preserve">Update all </w:t>
+      </w:r>
+      <w:r>
+        <w:rPr>
+          <w:lang w:val="en-US"/>
+        </w:rPr>
+        <w:t>.TAF</w:t>
+      </w:r>
+      <w:r>
+        <w:rPr>
+          <w:lang w:val="en-US"/>
+        </w:rPr>
+        <w:t xml:space="preserve"> files in directory </w:t>
+      </w:r>
+      <w:r>
+        <w:rPr>
+          <w:lang w:val="en-US"/>
+        </w:rPr>
+        <w:t>(and sub director</w:t>
+      </w:r>
+      <w:r>
+        <w:rPr>
+          <w:lang w:val="en-US"/>
+        </w:rPr>
+        <w:t>ies</w:t>
+      </w:r>
+      <w:r>
+        <w:rPr>
+          <w:lang w:val="en-US"/>
+        </w:rPr>
+        <w:t xml:space="preserve">) </w:t>
+      </w:r>
+      <w:r>
+        <w:rPr>
+          <w:lang w:val="en-US"/>
+        </w:rPr>
+        <w:t xml:space="preserve">that contain </w:t>
+      </w:r>
+      <w:proofErr w:type="gramStart"/>
+      <w:r>
+        <w:rPr>
+          <w:lang w:val="en-US"/>
+        </w:rPr>
+        <w:t>a .GEO</w:t>
+      </w:r>
+      <w:proofErr w:type="gramEnd"/>
+      <w:r>
+        <w:rPr>
+          <w:lang w:val="en-US"/>
+        </w:rPr>
+        <w:t xml:space="preserve"> that matches </w:t>
+      </w:r>
+      <w:r>
+        <w:rPr>
+          <w:lang w:val="en-US"/>
+        </w:rPr>
+        <w:t>the users request</w:t>
+      </w:r>
+    </w:p>
+    <w:p>
+      <w:pPr>
+        <w:pStyle w:val="ListParagraph"/>
+        <w:numPr>
+          <w:ilvl w:val="0"/>
+          <w:numId w:val="1"/>
+        </w:numPr>
+        <w:rPr>
+          <w:lang w:val="en-US"/>
+        </w:rPr>
+      </w:pPr>
+      <w:r>
+        <w:rPr>
+          <w:lang w:val="en-US"/>
+        </w:rPr>
+        <w:t xml:space="preserve">Update only </w:t>
+      </w:r>
+      <w:r>
+        <w:rPr>
+          <w:lang w:val="en-US"/>
+        </w:rPr>
+        <w:t xml:space="preserve">specific .TAF files to new </w:t>
+      </w:r>
+      <w:r>
+        <w:rPr>
+          <w:lang w:val="en-US"/>
+        </w:rPr>
+        <w:t>revisions.</w:t>
+      </w:r>
+    </w:p>
+    <w:p>
+      <w:pPr>
+        <w:pStyle w:val="ListParagraph"/>
+        <w:numPr>
+          <w:ilvl w:val="0"/>
+          <w:numId w:val="1"/>
+        </w:numPr>
+        <w:rPr>
+          <w:lang w:val="en-US"/>
+        </w:rPr>
+      </w:pPr>
+      <w:r>
+        <w:rPr>
+          <w:lang w:val="en-US"/>
+        </w:rPr>
+        <w:t xml:space="preserve">Get TAF and GEO directory from configuration file on </w:t>
+      </w:r>
+      <w:r>
+        <w:rPr>
+          <w:lang w:val="en-US"/>
+        </w:rPr>
+        <w:t>startup.</w:t>
+      </w:r>
+    </w:p>
+    <w:p>
+      <w:pPr>
+        <w:pStyle w:val="ListParagraph"/>
+        <w:numPr>
+          <w:ilvl w:val="0"/>
+          <w:numId w:val="1"/>
+        </w:numPr>
+        <w:rPr>
+          <w:lang w:val="en-US"/>
+        </w:rPr>
+      </w:pPr>
+      <w:r>
+        <w:rPr>
+          <w:lang w:val="en-US"/>
+        </w:rPr>
+        <w:t xml:space="preserve">Save a log of all modified </w:t>
+      </w:r>
+      <w:r>
+        <w:rPr>
+          <w:lang w:val="en-US"/>
+        </w:rPr>
+        <w:t>files.</w:t>
+      </w:r>
+    </w:p>
+    <w:p>
+      <w:pPr>
+        <w:pStyle w:val="ListParagraph"/>
+        <w:numPr>
+          <w:ilvl w:val="0"/>
+          <w:numId w:val="1"/>
+        </w:numPr>
+        <w:rPr>
+          <w:lang w:val="en-US"/>
+        </w:rPr>
+      </w:pPr>
+      <w:r>
+        <w:rPr>
+          <w:lang w:val="en-US"/>
+        </w:rPr>
+        <w:t>Ensure a GEO file with the requested revision exists. Ask the user to confirm if no match is found.</w:t>
+      </w:r>
+    </w:p>
+    <w:p>
+      <w:pPr>
+        <w:pStyle w:val="ListParagraph"/>
+        <w:numPr>
+          <w:ilvl w:val="0"/>
+          <w:numId w:val="1"/>
+        </w:numPr>
+        <w:rPr>
+          <w:lang w:val="en-US"/>
+        </w:rPr>
+      </w:pPr>
+      <w:r>
+        <w:rPr>
+          <w:lang w:val="en-US"/>
+        </w:rPr>
+        <w:t>Work between design and released for production parts. Design parts have a revision format of two num</w:t>
+      </w:r>
+      <w:r>
+        <w:rPr>
+          <w:lang w:val="en-US"/>
+        </w:rPr>
+        <w:t>b</w:t>
+      </w:r>
+      <w:r>
+        <w:rPr>
+          <w:lang w:val="en-US"/>
+        </w:rPr>
+        <w:t>e</w:t>
+      </w:r>
+      <w:r>
+        <w:rPr>
+          <w:lang w:val="en-US"/>
+        </w:rPr>
+        <w:t>r</w:t>
+      </w:r>
+      <w:r>
+        <w:rPr>
+          <w:lang w:val="en-US"/>
+        </w:rPr>
+        <w:t xml:space="preserve">s (i.e. </w:t>
+      </w:r>
+      <w:r>
+        <w:rPr>
+          <w:lang w:val="en-US"/>
+        </w:rPr>
+        <w:t>CAB-P1-0001</w:t>
+      </w:r>
+      <w:r>
+        <w:rPr>
+          <w:lang w:val="en-US"/>
+        </w:rPr>
+        <w:t>-00</w:t>
+      </w:r>
+      <w:r>
+        <w:rPr>
+          <w:lang w:val="en-US"/>
+        </w:rPr>
+        <w:t>_02). Released for production parts have a revision format containing let</w:t>
+      </w:r>
+      <w:r>
+        <w:rPr>
+          <w:lang w:val="en-US"/>
+        </w:rPr>
+        <w:t>t</w:t>
+      </w:r>
+      <w:r>
+        <w:rPr>
+          <w:lang w:val="en-US"/>
+        </w:rPr>
+        <w:t>ers (i.e. CAB-P1-000</w:t>
+      </w:r>
+      <w:r>
+        <w:rPr>
+          <w:lang w:val="en-US"/>
+        </w:rPr>
+        <w:t>1</w:t>
+      </w:r>
+      <w:r>
+        <w:rPr>
+          <w:lang w:val="en-US"/>
+        </w:rPr>
+        <w:t>-00</w:t>
+      </w:r>
+      <w:r>
+        <w:rPr>
+          <w:lang w:val="en-US"/>
+        </w:rPr>
+        <w:t xml:space="preserve">_A). </w:t>
+      </w:r>
+      <w:r>
+        <w:rPr>
+          <w:lang w:val="en-US"/>
+        </w:rPr>
+        <w:t>Also,</w:t>
+      </w:r>
+      <w:r>
+        <w:rPr>
+          <w:lang w:val="en-US"/>
+        </w:rPr>
+        <w:t xml:space="preserve"> should be able to move</w:t>
+      </w:r>
+      <w:r>
+        <w:rPr>
+          <w:lang w:val="en-US"/>
+        </w:rPr>
+        <w:t xml:space="preserve"> a GEO</w:t>
+      </w:r>
+      <w:r>
+        <w:rPr>
+          <w:lang w:val="en-US"/>
+        </w:rPr>
+        <w:t xml:space="preserve"> between design and released for production formats. </w:t>
+      </w:r>
+    </w:p>
+    <w:p>
+      <w:pPr>
+        <w:pStyle w:val="ListParagraph"/>
+        <w:numPr>
+          <w:ilvl w:val="0"/>
+          <w:numId w:val="1"/>
+        </w:numPr>
+        <w:rPr>
+          <w:lang w:val="en-US"/>
+        </w:rPr>
+      </w:pPr>
+      <w:r>
+        <w:rPr>
+          <w:lang w:val="en-US"/>
+        </w:rPr>
+        <w:t xml:space="preserve">Work </w:t>
+      </w:r>
+      <w:r>
+        <w:rPr>
+          <w:lang w:val="en-US"/>
+        </w:rPr>
+        <w:t xml:space="preserve">for the part </w:t>
+      </w:r>
+      <w:r>
+        <w:rPr>
+          <w:lang w:val="en-US"/>
+        </w:rPr>
+        <w:t>types of</w:t>
+      </w:r>
+      <w:r>
+        <w:rPr>
+          <w:lang w:val="en-US"/>
+        </w:rPr>
+        <w:t xml:space="preserve"> </w:t>
+      </w:r>
+      <w:proofErr w:type="gramStart"/>
+      <w:r>
+        <w:rPr>
+          <w:lang w:val="en-US"/>
+        </w:rPr>
+        <w:t>HEX</w:t>
+      </w:r>
+      <w:proofErr w:type="gramEnd"/>
+      <w:r>
+        <w:rPr>
+          <w:lang w:val="en-US"/>
+        </w:rPr>
+        <w:t>, CAB, ELB</w:t>
+      </w:r>
+      <w:r>
+        <w:rPr>
+          <w:lang w:val="en-US"/>
+        </w:rPr>
+        <w:t xml:space="preserve">. Part numbers will always follow the structure of </w:t>
+      </w:r>
+      <w:r>
+        <w:rPr>
+          <w:lang w:val="en-US"/>
+        </w:rPr>
+        <w:t>XXX-X#-####-##_REVISION</w:t>
+      </w:r>
+      <w:r>
+        <w:rPr>
+          <w:lang w:val="en-US"/>
+        </w:rPr>
+        <w:t xml:space="preserve"> (X represents letter or number, # represents number)</w:t>
+      </w:r>
+    </w:p>
+    <w:p>
+      <w:pPr>
+        <w:pStyle w:val="ListParagraph"/>
+        <w:numPr>
+          <w:ilvl w:val="0"/>
+          <w:numId w:val="1"/>
+        </w:numPr>
+        <w:rPr>
+          <w:lang w:val="en-US"/>
+        </w:rPr>
+      </w:pPr>
+      <w:r>
+        <w:rPr>
+          <w:lang w:val="en-US"/>
+        </w:rPr>
+        <w:t xml:space="preserve">(Optional) </w:t>
+      </w:r>
+      <w:r>
+        <w:rPr>
+          <w:lang w:val="en-US"/>
+        </w:rPr>
+        <w:t>T</w:t>
+      </w:r>
+      <w:r>
+        <w:rPr>
+          <w:lang w:val="en-US"/>
+        </w:rPr>
+        <w:t>he ability for the user to replace the whole part number</w:t>
+      </w:r>
+      <w:r>
+        <w:rPr>
+          <w:lang w:val="en-US"/>
+        </w:rPr>
+        <w:t xml:space="preserve"> </w:t>
+      </w:r>
+      <w:r>
+        <w:rPr>
+          <w:lang w:val="en-US"/>
+        </w:rPr>
+        <w:t xml:space="preserve">only in specific files, </w:t>
+      </w:r>
+      <w:r>
+        <w:rPr>
+          <w:lang w:val="en-US"/>
+        </w:rPr>
+        <w:t>NOT THE WHOLE DIRECTORY!!!!</w:t>
+      </w:r>
+      <w:r>
+        <w:rPr>
+          <w:lang w:val="en-US"/>
+        </w:rPr>
+        <w:t xml:space="preserve"> (this might lead to the destruction of the entire </w:t>
+      </w:r>
+      <w:r>
+        <w:rPr>
+          <w:lang w:val="en-US"/>
+        </w:rPr>
+        <w:t xml:space="preserve">nesting </w:t>
+      </w:r>
+      <w:r>
+        <w:rPr>
+          <w:lang w:val="en-US"/>
+        </w:rPr>
+        <w:t>database</w:t>
+      </w:r>
+      <w:r>
+        <w:rPr>
+          <w:lang w:val="en-US"/>
+        </w:rPr>
+        <w:t>)</w:t>
+      </w:r>
+      <w:r>
+        <w:rPr>
+          <w:lang w:val="en-US"/>
+        </w:rPr>
+        <w:t>.</w:t>
+      </w:r>
+    </w:p>
+    <w:p>
+      <w:pPr>
+        <w:pStyle w:val="ListParagraph"/>
+        <w:numPr>
+          <w:ilvl w:val="0"/>
+          <w:numId w:val="1"/>
+        </w:numPr>
+        <w:rPr>
+          <w:lang w:val="en-US"/>
+        </w:rPr>
+      </w:pPr>
+      <w:r>
+        <w:rPr>
+          <w:lang w:val="en-US"/>
+        </w:rPr>
+        <w:t xml:space="preserve">(Optional) The ability to store backups of modified TAF files for each batch of changes. These should correspond to an entry in the </w:t>
+      </w:r>
+      <w:r>
+        <w:rPr>
+          <w:lang w:val="en-US"/>
+        </w:rPr>
+        <w:t>log file.</w:t>
       </w:r>
     </w:p>
     <w:sectPr>
@@ -109,6 +596,126 @@
     </w:sectPr>
   </w:body>
 </w:document>
+</file>
+
+<file path=word/numbering.xml><?xml version="1.0" encoding="utf-8"?>
+<w:numbering xmlns:wpc="http://schemas.microsoft.com/office/word/2010/wordprocessingCanvas" xmlns:cx="http://schemas.microsoft.com/office/drawing/2014/chartex" xmlns:cx1="http://schemas.microsoft.com/office/drawing/2015/9/8/chartex" xmlns:cx2="http://schemas.microsoft.com/office/drawing/2015/10/21/chartex" xmlns:cx3="http://schemas.microsoft.com/office/drawing/2016/5/9/chartex" xmlns:cx4="http://schemas.microsoft.com/office/drawing/2016/5/10/chartex" xmlns:cx5="http://schemas.microsoft.com/office/drawing/2016/5/11/chartex" xmlns:cx6="http://schemas.microsoft.com/office/drawing/2016/5/12/chartex" xmlns:cx7="http://schemas.microsoft.com/office/drawing/2016/5/13/chartex" xmlns:cx8="http://schemas.microsoft.com/office/drawing/2016/5/14/chartex" xmlns:mc="http://schemas.openxmlformats.org/markup-compatibility/2006" xmlns:aink="http://schemas.microsoft.com/office/drawing/2016/ink" xmlns:am3d="http://schemas.microsoft.com/office/drawing/2017/model3d" xmlns:o="urn:schemas-microsoft-com:office:office" xmlns:oel="http://schemas.microsoft.com/office/2019/extlst" xmlns:r="http://schemas.openxmlformats.org/officeDocument/2006/relationships" xmlns:m="http://schemas.openxmlformats.org/officeDocument/2006/math" xmlns:v="urn:schemas-microsoft-com:vml" xmlns:wp14="http://schemas.microsoft.com/office/word/2010/wordprocessingDrawing" xmlns:wp="http://schemas.openxmlformats.org/drawingml/2006/wordprocessingDrawing" xmlns:w10="urn:schemas-microsoft-com:office:word" xmlns:w="http://schemas.openxmlformats.org/wordprocessingml/2006/main" xmlns:w14="http://schemas.microsoft.com/office/word/2010/wordml" xmlns:w15="http://schemas.microsoft.com/office/word/2012/wordml" xmlns:w16cex="http://schemas.microsoft.com/office/word/2018/wordml/cex" xmlns:w16cid="http://schemas.microsoft.com/office/word/2016/wordml/cid" xmlns:w16="http://schemas.microsoft.com/office/word/2018/wordml" xmlns:w16sdtdh="http://schemas.microsoft.com/office/word/2020/wordml/sdtdatahash" xmlns:w16se="http://schemas.microsoft.com/office/word/2015/wordml/symex" xmlns:wpg="http://schemas.microsoft.com/office/word/2010/wordprocessingGroup" xmlns:wpi="http://schemas.microsoft.com/office/word/2010/wordprocessingInk" xmlns:wne="http://schemas.microsoft.com/office/word/2006/wordml" xmlns:wps="http://schemas.microsoft.com/office/word/2010/wordprocessingShape" mc:Ignorable="w14 w15 w16se w16cid w16 w16cex w16sdtdh wp14">
+  <w:abstractNum w:abstractNumId="0" w15:restartNumberingAfterBreak="0">
+    <w:nsid w:val="1E2B06C5"/>
+    <w:multiLevelType w:val="hybridMultilevel"/>
+    <w:tmpl w:val="0E8EB804"/>
+    <w:lvl w:ilvl="0" w:tplc="66FADE1A">
+      <w:numFmt w:val="bullet"/>
+      <w:lvlText w:val="-"/>
+      <w:lvlJc w:val="left"/>
+      <w:pPr>
+        <w:ind w:left="720" w:hanging="360"/>
+      </w:pPr>
+      <w:rPr>
+        <w:rFonts w:ascii="Aptos" w:eastAsiaTheme="minorHAnsi" w:hAnsi="Aptos" w:cstheme="minorBidi" w:hint="default"/>
+      </w:rPr>
+    </w:lvl>
+    <w:lvl w:ilvl="1" w:tplc="10090003" w:tentative="1">
+      <w:start w:val="1"/>
+      <w:numFmt w:val="bullet"/>
+      <w:lvlText w:val="o"/>
+      <w:lvlJc w:val="left"/>
+      <w:pPr>
+        <w:ind w:left="1440" w:hanging="360"/>
+      </w:pPr>
+      <w:rPr>
+        <w:rFonts w:ascii="Courier New" w:hAnsi="Courier New" w:cs="Courier New" w:hint="default"/>
+      </w:rPr>
+    </w:lvl>
+    <w:lvl w:ilvl="2" w:tplc="10090005" w:tentative="1">
+      <w:start w:val="1"/>
+      <w:numFmt w:val="bullet"/>
+      <w:lvlText w:val=""/>
+      <w:lvlJc w:val="left"/>
+      <w:pPr>
+        <w:ind w:left="2160" w:hanging="360"/>
+      </w:pPr>
+      <w:rPr>
+        <w:rFonts w:ascii="Wingdings" w:hAnsi="Wingdings" w:hint="default"/>
+      </w:rPr>
+    </w:lvl>
+    <w:lvl w:ilvl="3" w:tplc="10090001" w:tentative="1">
+      <w:start w:val="1"/>
+      <w:numFmt w:val="bullet"/>
+      <w:lvlText w:val=""/>
+      <w:lvlJc w:val="left"/>
+      <w:pPr>
+        <w:ind w:left="2880" w:hanging="360"/>
+      </w:pPr>
+      <w:rPr>
+        <w:rFonts w:ascii="Symbol" w:hAnsi="Symbol" w:hint="default"/>
+      </w:rPr>
+    </w:lvl>
+    <w:lvl w:ilvl="4" w:tplc="10090003" w:tentative="1">
+      <w:start w:val="1"/>
+      <w:numFmt w:val="bullet"/>
+      <w:lvlText w:val="o"/>
+      <w:lvlJc w:val="left"/>
+      <w:pPr>
+        <w:ind w:left="3600" w:hanging="360"/>
+      </w:pPr>
+      <w:rPr>
+        <w:rFonts w:ascii="Courier New" w:hAnsi="Courier New" w:cs="Courier New" w:hint="default"/>
+      </w:rPr>
+    </w:lvl>
+    <w:lvl w:ilvl="5" w:tplc="10090005" w:tentative="1">
+      <w:start w:val="1"/>
+      <w:numFmt w:val="bullet"/>
+      <w:lvlText w:val=""/>
+      <w:lvlJc w:val="left"/>
+      <w:pPr>
+        <w:ind w:left="4320" w:hanging="360"/>
+      </w:pPr>
+      <w:rPr>
+        <w:rFonts w:ascii="Wingdings" w:hAnsi="Wingdings" w:hint="default"/>
+      </w:rPr>
+    </w:lvl>
+    <w:lvl w:ilvl="6" w:tplc="10090001" w:tentative="1">
+      <w:start w:val="1"/>
+      <w:numFmt w:val="bullet"/>
+      <w:lvlText w:val=""/>
+      <w:lvlJc w:val="left"/>
+      <w:pPr>
+        <w:ind w:left="5040" w:hanging="360"/>
+      </w:pPr>
+      <w:rPr>
+        <w:rFonts w:ascii="Symbol" w:hAnsi="Symbol" w:hint="default"/>
+      </w:rPr>
+    </w:lvl>
+    <w:lvl w:ilvl="7" w:tplc="10090003" w:tentative="1">
+      <w:start w:val="1"/>
+      <w:numFmt w:val="bullet"/>
+      <w:lvlText w:val="o"/>
+      <w:lvlJc w:val="left"/>
+      <w:pPr>
+        <w:ind w:left="5760" w:hanging="360"/>
+      </w:pPr>
+      <w:rPr>
+        <w:rFonts w:ascii="Courier New" w:hAnsi="Courier New" w:cs="Courier New" w:hint="default"/>
+      </w:rPr>
+    </w:lvl>
+    <w:lvl w:ilvl="8" w:tplc="10090005" w:tentative="1">
+      <w:start w:val="1"/>
+      <w:numFmt w:val="bullet"/>
+      <w:lvlText w:val=""/>
+      <w:lvlJc w:val="left"/>
+      <w:pPr>
+        <w:ind w:left="6480" w:hanging="360"/>
+      </w:pPr>
+      <w:rPr>
+        <w:rFonts w:ascii="Wingdings" w:hAnsi="Wingdings" w:hint="default"/>
+      </w:rPr>
+    </w:lvl>
+  </w:abstractNum>
+  <w:num w:numId="1" w16cid:durableId="1510949396">
+    <w:abstractNumId w:val="0"/>
+  </w:num>
+</w:numbering>
 </file>
 
 <file path=word/styles.xml><?xml version="1.0" encoding="utf-8"?>
@@ -1327,6 +1934,23 @@
 </file>
 
 <file path=customXml/item1.xml><?xml version="1.0" encoding="utf-8"?>
+<p:properties xmlns:p="http://schemas.microsoft.com/office/2006/metadata/properties" xmlns:xsi="http://www.w3.org/2001/XMLSchema-instance" xmlns:pc="http://schemas.microsoft.com/office/infopath/2007/PartnerControls">
+  <documentManagement>
+    <_activity xmlns="1f304ea1-5699-4eb9-b772-a88bd49c9f42" xsi:nil="true"/>
+  </documentManagement>
+</p:properties>
+</file>
+
+<file path=customXml/item2.xml><?xml version="1.0" encoding="utf-8"?>
+<?mso-contentType ?>
+<FormTemplates xmlns="http://schemas.microsoft.com/sharepoint/v3/contenttype/forms">
+  <Display>DocumentLibraryForm</Display>
+  <Edit>DocumentLibraryForm</Edit>
+  <New>DocumentLibraryForm</New>
+</FormTemplates>
+</file>
+
+<file path=customXml/item3.xml><?xml version="1.0" encoding="utf-8"?>
 <ct:contentTypeSchema xmlns:ct="http://schemas.microsoft.com/office/2006/metadata/contentType" xmlns:ma="http://schemas.microsoft.com/office/2006/metadata/properties/metaAttributes" ct:_="" ma:_="" ma:contentTypeName="Document" ma:contentTypeID="0x0101003EAF798E3D1D1247A35C49D9E67C2B17" ma:contentTypeVersion="8" ma:contentTypeDescription="Create a new document." ma:contentTypeScope="" ma:versionID="cdb23d5a93708c2fdc37d012ce8be0a1">
   <xsd:schema xmlns:xsd="http://www.w3.org/2001/XMLSchema" xmlns:xs="http://www.w3.org/2001/XMLSchema" xmlns:p="http://schemas.microsoft.com/office/2006/metadata/properties" xmlns:ns3="1f304ea1-5699-4eb9-b772-a88bd49c9f42" xmlns:ns4="070de27a-babc-4b4b-81e0-54ebc0c9690f" targetNamespace="http://schemas.microsoft.com/office/2006/metadata/properties" ma:root="true" ma:fieldsID="3f4de74921596609844988dadf50b3f0" ns3:_="" ns4:_="">
     <xsd:import namespace="1f304ea1-5699-4eb9-b772-a88bd49c9f42"/>
@@ -1515,24 +2139,32 @@
 </ct:contentTypeSchema>
 </file>
 
-<file path=customXml/item2.xml><?xml version="1.0" encoding="utf-8"?>
-<?mso-contentType ?>
-<FormTemplates xmlns="http://schemas.microsoft.com/sharepoint/v3/contenttype/forms">
-  <Display>DocumentLibraryForm</Display>
-  <Edit>DocumentLibraryForm</Edit>
-  <New>DocumentLibraryForm</New>
-</FormTemplates>
+<file path=customXml/itemProps1.xml><?xml version="1.0" encoding="utf-8"?>
+<ds:datastoreItem xmlns:ds="http://schemas.openxmlformats.org/officeDocument/2006/customXml" ds:itemID="{965E2D4D-F1E8-4E6F-BFE8-C46782243C17}">
+  <ds:schemaRefs>
+    <ds:schemaRef ds:uri="070de27a-babc-4b4b-81e0-54ebc0c9690f"/>
+    <ds:schemaRef ds:uri="http://www.w3.org/XML/1998/namespace"/>
+    <ds:schemaRef ds:uri="http://schemas.openxmlformats.org/package/2006/metadata/core-properties"/>
+    <ds:schemaRef ds:uri="http://schemas.microsoft.com/office/2006/documentManagement/types"/>
+    <ds:schemaRef ds:uri="1f304ea1-5699-4eb9-b772-a88bd49c9f42"/>
+    <ds:schemaRef ds:uri="http://purl.org/dc/dcmitype/"/>
+    <ds:schemaRef ds:uri="http://schemas.microsoft.com/office/2006/metadata/properties"/>
+    <ds:schemaRef ds:uri="http://purl.org/dc/terms/"/>
+    <ds:schemaRef ds:uri="http://schemas.microsoft.com/office/infopath/2007/PartnerControls"/>
+    <ds:schemaRef ds:uri="http://purl.org/dc/elements/1.1/"/>
+  </ds:schemaRefs>
+</ds:datastoreItem>
 </file>
 
-<file path=customXml/item3.xml><?xml version="1.0" encoding="utf-8"?>
-<p:properties xmlns:p="http://schemas.microsoft.com/office/2006/metadata/properties" xmlns:xsi="http://www.w3.org/2001/XMLSchema-instance" xmlns:pc="http://schemas.microsoft.com/office/infopath/2007/PartnerControls">
-  <documentManagement>
-    <_activity xmlns="1f304ea1-5699-4eb9-b772-a88bd49c9f42" xsi:nil="true"/>
-  </documentManagement>
-</p:properties>
+<file path=customXml/itemProps2.xml><?xml version="1.0" encoding="utf-8"?>
+<ds:datastoreItem xmlns:ds="http://schemas.openxmlformats.org/officeDocument/2006/customXml" ds:itemID="{1460F1A7-EB65-4193-BE49-CCB3607DDDB7}">
+  <ds:schemaRefs>
+    <ds:schemaRef ds:uri="http://schemas.microsoft.com/sharepoint/v3/contenttype/forms"/>
+  </ds:schemaRefs>
+</ds:datastoreItem>
 </file>
 
-<file path=customXml/itemProps1.xml><?xml version="1.0" encoding="utf-8"?>
+<file path=customXml/itemProps3.xml><?xml version="1.0" encoding="utf-8"?>
 <ds:datastoreItem xmlns:ds="http://schemas.openxmlformats.org/officeDocument/2006/customXml" ds:itemID="{641DDB7A-ABBC-4161-A1E2-B4C6E1E00726}">
   <ds:schemaRefs>
     <ds:schemaRef ds:uri="http://schemas.microsoft.com/office/2006/metadata/contentType"/>
@@ -1549,29 +2181,4 @@
     <ds:schemaRef ds:uri="http://schemas.microsoft.com/internal/obd"/>
   </ds:schemaRefs>
 </ds:datastoreItem>
-</file>
-
-<file path=customXml/itemProps2.xml><?xml version="1.0" encoding="utf-8"?>
-<ds:datastoreItem xmlns:ds="http://schemas.openxmlformats.org/officeDocument/2006/customXml" ds:itemID="{1460F1A7-EB65-4193-BE49-CCB3607DDDB7}">
-  <ds:schemaRefs>
-    <ds:schemaRef ds:uri="http://schemas.microsoft.com/sharepoint/v3/contenttype/forms"/>
-  </ds:schemaRefs>
-</ds:datastoreItem>
-</file>
-
-<file path=customXml/itemProps3.xml><?xml version="1.0" encoding="utf-8"?>
-<ds:datastoreItem xmlns:ds="http://schemas.openxmlformats.org/officeDocument/2006/customXml" ds:itemID="{965E2D4D-F1E8-4E6F-BFE8-C46782243C17}">
-  <ds:schemaRefs>
-    <ds:schemaRef ds:uri="070de27a-babc-4b4b-81e0-54ebc0c9690f"/>
-    <ds:schemaRef ds:uri="http://www.w3.org/XML/1998/namespace"/>
-    <ds:schemaRef ds:uri="http://schemas.openxmlformats.org/package/2006/metadata/core-properties"/>
-    <ds:schemaRef ds:uri="http://schemas.microsoft.com/office/2006/documentManagement/types"/>
-    <ds:schemaRef ds:uri="1f304ea1-5699-4eb9-b772-a88bd49c9f42"/>
-    <ds:schemaRef ds:uri="http://purl.org/dc/dcmitype/"/>
-    <ds:schemaRef ds:uri="http://schemas.microsoft.com/office/2006/metadata/properties"/>
-    <ds:schemaRef ds:uri="http://purl.org/dc/terms/"/>
-    <ds:schemaRef ds:uri="http://schemas.microsoft.com/office/infopath/2007/PartnerControls"/>
-    <ds:schemaRef ds:uri="http://purl.org/dc/elements/1.1/"/>
-  </ds:schemaRefs>
-</ds:datastoreItem>
 </file>
</xml_diff>